<commit_message>
Ajout d'un test de background fonctionnel
</commit_message>
<xml_diff>
--- a/Documentation/Journal de bord Alexis/Journal de bord Alexis.docx
+++ b/Documentation/Journal de bord Alexis/Journal de bord Alexis.docx
@@ -48,11 +48,17 @@
       </w:r>
     </w:p>
     <w:p>
-      <w:pPr>
-        <w:rPr>
-          <w:lang w:val="en-US"/>
-        </w:rPr>
-      </w:pPr>
+      <w:r>
+        <w:t>4 février</w:t>
+      </w:r>
+    </w:p>
+    <w:p>
+      <w:r>
+        <w:t>Finir l’intégration des 3 esp32 et commencer le design</w:t>
+      </w:r>
+      <w:r>
+        <w:t xml:space="preserve"> de la mallette</w:t>
+      </w:r>
     </w:p>
     <w:p/>
     <w:sectPr>

</xml_diff>

<commit_message>
Prototype de fenetre window
</commit_message>
<xml_diff>
--- a/Documentation/Journal de bord Alexis/Journal de bord Alexis.docx
+++ b/Documentation/Journal de bord Alexis/Journal de bord Alexis.docx
@@ -60,7 +60,27 @@
         <w:t xml:space="preserve"> de la mallette</w:t>
       </w:r>
     </w:p>
-    <w:p/>
+    <w:p>
+      <w:r>
+        <w:t>5 février</w:t>
+      </w:r>
+    </w:p>
+    <w:p>
+      <w:pPr>
+        <w:rPr>
+          <w:lang w:val="en-CA"/>
+        </w:rPr>
+      </w:pPr>
+      <w:r>
+        <w:t>Essai de changer le keymap du clavier durant l’exécution pour avoir un mouvement de souris x et y avec seulement l’encoder. Test pour un background avec pysimplegui.</w:t>
+      </w:r>
+      <w:r>
+        <w:rPr>
+          <w:lang w:val="en-CA"/>
+        </w:rPr>
+        <w:t xml:space="preserve"> Prototype de fenetre window xp</w:t>
+      </w:r>
+    </w:p>
     <w:sectPr>
       <w:pgSz w:w="12240" w:h="15840"/>
       <w:pgMar w:top="1985" w:right="1701" w:bottom="1701" w:left="1701" w:header="708" w:footer="708" w:gutter="0"/>

</xml_diff>